<commit_message>
Cambios en el punto 2.2
</commit_message>
<xml_diff>
--- a/Especificación de requisitos software de la aplicación - V1.docx
+++ b/Especificación de requisitos software de la aplicación - V1.docx
@@ -1,6 +1,6 @@
 
 <file path=word/document.xml><?xml version="1.0" encoding="utf-8"?>
-<w:document xmlns:ve="http://schemas.openxmlformats.org/markup-compatibility/2006" xmlns:o="urn:schemas-microsoft-com:office:office" xmlns:r="http://schemas.openxmlformats.org/officeDocument/2006/relationships" xmlns:m="http://schemas.openxmlformats.org/officeDocument/2006/math" xmlns:v="urn:schemas-microsoft-com:vml" xmlns:wp="http://schemas.openxmlformats.org/drawingml/2006/wordprocessingDrawing" xmlns:w10="urn:schemas-microsoft-com:office:word" xmlns:w="http://schemas.openxmlformats.org/wordprocessingml/2006/main" xmlns:wne="http://schemas.microsoft.com/office/word/2006/wordml">
+<w:document xmlns:wpc="http://schemas.microsoft.com/office/word/2010/wordprocessingCanvas" xmlns:mo="http://schemas.microsoft.com/office/mac/office/2008/main" xmlns:mc="http://schemas.openxmlformats.org/markup-compatibility/2006" xmlns:mv="urn:schemas-microsoft-com:mac:vml" xmlns:o="urn:schemas-microsoft-com:office:office" xmlns:r="http://schemas.openxmlformats.org/officeDocument/2006/relationships" xmlns:m="http://schemas.openxmlformats.org/officeDocument/2006/math" xmlns:v="urn:schemas-microsoft-com:vml" xmlns:wp14="http://schemas.microsoft.com/office/word/2010/wordprocessingDrawing" xmlns:wp="http://schemas.openxmlformats.org/drawingml/2006/wordprocessingDrawing" xmlns:w10="urn:schemas-microsoft-com:office:word" xmlns:w="http://schemas.openxmlformats.org/wordprocessingml/2006/main" xmlns:w14="http://schemas.microsoft.com/office/word/2010/wordml" xmlns:wpg="http://schemas.microsoft.com/office/word/2010/wordprocessingGroup" xmlns:wpi="http://schemas.microsoft.com/office/word/2010/wordprocessingInk" xmlns:wne="http://schemas.microsoft.com/office/word/2006/wordml" xmlns:wps="http://schemas.microsoft.com/office/word/2010/wordprocessingShape" mc:Ignorable="w14 wp14">
   <w:background w:color="FFFFFF"/>
   <w:body>
     <w:p>
@@ -15,7 +15,7 @@
           <w:noProof/>
         </w:rPr>
         <w:drawing>
-          <wp:inline distT="0" distB="0" distL="0" distR="0">
+          <wp:inline distT="0" distB="0" distL="0" distR="0" wp14:anchorId="60C4903C" wp14:editId="6FDE38B8">
             <wp:extent cx="2156604" cy="2470717"/>
             <wp:effectExtent l="0" t="0" r="0" b="0"/>
             <wp:docPr id="3" name="Imagen 2" descr="http://www.ucm.es/centros/webs/d195/media/ucm.gif"/>
@@ -32,10 +32,10 @@
                     </pic:cNvPicPr>
                   </pic:nvPicPr>
                   <pic:blipFill>
-                    <a:blip r:embed="rId8" cstate="print">
+                    <a:blip r:embed="rId9" cstate="print">
                       <a:extLst>
                         <a:ext uri="{28A0092B-C50C-407E-A947-70E740481C1C}">
-                          <a14:useLocalDpi xmlns:a14="http://schemas.microsoft.com/office/drawing/2010/main" xmlns:wps="http://schemas.microsoft.com/office/word/2010/wordprocessingShape" xmlns:wpi="http://schemas.microsoft.com/office/word/2010/wordprocessingInk" xmlns:wpg="http://schemas.microsoft.com/office/word/2010/wordprocessingGroup" xmlns:w14="http://schemas.microsoft.com/office/word/2010/wordml" xmlns:w="http://schemas.openxmlformats.org/wordprocessingml/2006/main" xmlns:w10="urn:schemas-microsoft-com:office:word" xmlns:wp14="http://schemas.microsoft.com/office/word/2010/wordprocessingDrawing" xmlns:v="urn:schemas-microsoft-com:vml" xmlns:o="urn:schemas-microsoft-com:office:office" xmlns:mc="http://schemas.openxmlformats.org/markup-compatibility/2006" xmlns:wpc="http://schemas.microsoft.com/office/word/2010/wordprocessingCanvas" xmlns="" val="0"/>
+                          <a14:useLocalDpi xmlns:a14="http://schemas.microsoft.com/office/drawing/2010/main" val="0"/>
                         </a:ext>
                       </a:extLst>
                     </a:blip>
@@ -224,7 +224,6 @@
         <w:jc w:val="center"/>
         <w:rPr>
           <w:sz w:val="28"/>
-          <w:u w:val="single"/>
         </w:rPr>
       </w:pPr>
       <w:r>
@@ -234,6 +233,12 @@
         </w:rPr>
         <w:t>Participantes:</w:t>
       </w:r>
+      <w:r>
+        <w:rPr>
+          <w:sz w:val="28"/>
+        </w:rPr>
+        <w:t xml:space="preserve"> </w:t>
+      </w:r>
     </w:p>
     <w:p>
       <w:pPr>
@@ -246,8 +251,82 @@
         <w:rPr>
           <w:sz w:val="28"/>
         </w:rPr>
+        <w:t>Alejandro Zabala Hidalgo</w:t>
+      </w:r>
+    </w:p>
+    <w:p>
+      <w:pPr>
+        <w:jc w:val="center"/>
+        <w:rPr>
+          <w:sz w:val="28"/>
+        </w:rPr>
+      </w:pPr>
+      <w:r>
+        <w:rPr>
+          <w:sz w:val="28"/>
+        </w:rPr>
+        <w:t>Álvaro Pérez Latorre</w:t>
+      </w:r>
+      <w:r>
+        <w:rPr>
+          <w:sz w:val="28"/>
+        </w:rPr>
+        <w:t xml:space="preserve"> </w:t>
+      </w:r>
+    </w:p>
+    <w:p>
+      <w:pPr>
+        <w:jc w:val="center"/>
+        <w:rPr>
+          <w:sz w:val="28"/>
+        </w:rPr>
+      </w:pPr>
+      <w:r>
+        <w:rPr>
+          <w:sz w:val="28"/>
+        </w:rPr>
+        <w:t>Álvaro Quesada Pimentel</w:t>
+      </w:r>
+      <w:r>
+        <w:rPr>
+          <w:sz w:val="28"/>
+        </w:rPr>
+        <w:t xml:space="preserve"> </w:t>
+      </w:r>
+    </w:p>
+    <w:p>
+      <w:pPr>
+        <w:jc w:val="center"/>
+        <w:rPr>
+          <w:sz w:val="28"/>
+        </w:rPr>
+      </w:pPr>
+      <w:r>
+        <w:rPr>
+          <w:sz w:val="28"/>
+        </w:rPr>
+        <w:t>Daniel Serrano Torres</w:t>
+      </w:r>
+    </w:p>
+    <w:p>
+      <w:pPr>
+        <w:jc w:val="center"/>
+        <w:rPr>
+          <w:sz w:val="28"/>
+        </w:rPr>
+      </w:pPr>
+      <w:r>
+        <w:rPr>
+          <w:sz w:val="28"/>
+        </w:rPr>
         <w:t>Emilio Álvarez Piñeiro</w:t>
       </w:r>
+      <w:r>
+        <w:rPr>
+          <w:sz w:val="28"/>
+        </w:rPr>
+        <w:t xml:space="preserve"> </w:t>
+      </w:r>
     </w:p>
     <w:p>
       <w:pPr>
@@ -260,65 +339,7 @@
         <w:rPr>
           <w:sz w:val="28"/>
         </w:rPr>
-        <w:t>Álvaro Pérez Latorre</w:t>
-      </w:r>
-    </w:p>
-    <w:p>
-      <w:pPr>
-        <w:jc w:val="center"/>
-        <w:rPr>
-          <w:sz w:val="28"/>
-        </w:rPr>
-      </w:pPr>
-      <w:r>
-        <w:rPr>
-          <w:sz w:val="28"/>
-        </w:rPr>
         <w:t>Juan Luis Pérez Valbuena</w:t>
-      </w:r>
-    </w:p>
-    <w:p>
-      <w:pPr>
-        <w:jc w:val="center"/>
-        <w:rPr>
-          <w:sz w:val="28"/>
-        </w:rPr>
-      </w:pPr>
-      <w:bookmarkStart w:id="0" w:name="_GoBack"/>
-      <w:bookmarkEnd w:id="0"/>
-      <w:r>
-        <w:rPr>
-          <w:sz w:val="28"/>
-        </w:rPr>
-        <w:t>Daniel Serrano Torres</w:t>
-      </w:r>
-    </w:p>
-    <w:p>
-      <w:pPr>
-        <w:jc w:val="center"/>
-        <w:rPr>
-          <w:sz w:val="28"/>
-        </w:rPr>
-      </w:pPr>
-      <w:r>
-        <w:rPr>
-          <w:sz w:val="28"/>
-        </w:rPr>
-        <w:t>Álvaro Quesada Pimentel</w:t>
-      </w:r>
-    </w:p>
-    <w:p>
-      <w:pPr>
-        <w:jc w:val="center"/>
-        <w:rPr>
-          <w:sz w:val="28"/>
-        </w:rPr>
-      </w:pPr>
-      <w:r>
-        <w:rPr>
-          <w:sz w:val="28"/>
-        </w:rPr>
-        <w:t>Alejandro Zabala Hidalgo</w:t>
       </w:r>
     </w:p>
     <w:p>
@@ -366,7 +387,7 @@
       <w:sdtContent>
         <w:p>
           <w:pPr>
-            <w:pStyle w:val="TtulodeTDC"/>
+            <w:pStyle w:val="Encabezadodetabladecontenido"/>
           </w:pPr>
           <w:r>
             <w:t>ÍNDICE</w:t>
@@ -5492,7 +5513,7 @@
       <w:pPr>
         <w:pStyle w:val="Ttulo1"/>
       </w:pPr>
-      <w:bookmarkStart w:id="1" w:name="_Toc372129869"/>
+      <w:bookmarkStart w:id="0" w:name="_Toc372129869"/>
       <w:r>
         <w:rPr>
           <w:rFonts w:eastAsia="Calibri"/>
@@ -5500,25 +5521,25 @@
         <w:lastRenderedPageBreak/>
         <w:t>Introducción</w:t>
       </w:r>
+      <w:bookmarkEnd w:id="0"/>
+    </w:p>
+    <w:p>
+      <w:pPr>
+        <w:ind w:left="720"/>
+      </w:pPr>
+    </w:p>
+    <w:p>
+      <w:pPr>
+        <w:pStyle w:val="Ttulo2"/>
+      </w:pPr>
+      <w:bookmarkStart w:id="1" w:name="_Toc372129870"/>
+      <w:r>
+        <w:rPr>
+          <w:rFonts w:eastAsia="Calibri"/>
+        </w:rPr>
+        <w:t>Propósito</w:t>
+      </w:r>
       <w:bookmarkEnd w:id="1"/>
-    </w:p>
-    <w:p>
-      <w:pPr>
-        <w:ind w:left="720"/>
-      </w:pPr>
-    </w:p>
-    <w:p>
-      <w:pPr>
-        <w:pStyle w:val="Ttulo2"/>
-      </w:pPr>
-      <w:bookmarkStart w:id="2" w:name="_Toc372129870"/>
-      <w:r>
-        <w:rPr>
-          <w:rFonts w:eastAsia="Calibri"/>
-        </w:rPr>
-        <w:t>Propósito</w:t>
-      </w:r>
-      <w:bookmarkEnd w:id="2"/>
     </w:p>
     <w:p>
       <w:pPr>
@@ -5658,14 +5679,14 @@
       <w:pPr>
         <w:pStyle w:val="Ttulo2"/>
       </w:pPr>
-      <w:bookmarkStart w:id="3" w:name="_Toc372129871"/>
+      <w:bookmarkStart w:id="2" w:name="_Toc372129871"/>
       <w:r>
         <w:rPr>
           <w:rFonts w:eastAsia="Calibri"/>
         </w:rPr>
         <w:t>Alcance</w:t>
       </w:r>
-      <w:bookmarkEnd w:id="3"/>
+      <w:bookmarkEnd w:id="2"/>
     </w:p>
     <w:p>
       <w:pPr>
@@ -5751,7 +5772,7 @@
           <w:u w:val="single"/>
         </w:rPr>
       </w:pPr>
-      <w:bookmarkStart w:id="4" w:name="_Toc372129872"/>
+      <w:bookmarkStart w:id="3" w:name="_Toc372129872"/>
       <w:r>
         <w:rPr>
           <w:rFonts w:ascii="Calibri" w:eastAsia="Calibri" w:hAnsi="Calibri" w:cs="Calibri"/>
@@ -5760,7 +5781,7 @@
         </w:rPr>
         <w:t>Glosario</w:t>
       </w:r>
-      <w:bookmarkEnd w:id="4"/>
+      <w:bookmarkEnd w:id="3"/>
     </w:p>
     <w:p>
       <w:pPr>
@@ -5829,14 +5850,14 @@
       <w:pPr>
         <w:pStyle w:val="Ttulo2"/>
       </w:pPr>
-      <w:bookmarkStart w:id="5" w:name="_Toc372129873"/>
+      <w:bookmarkStart w:id="4" w:name="_Toc372129873"/>
       <w:r>
         <w:rPr>
           <w:rFonts w:eastAsia="Calibri"/>
         </w:rPr>
         <w:t>Referencias</w:t>
       </w:r>
-      <w:bookmarkEnd w:id="5"/>
+      <w:bookmarkEnd w:id="4"/>
     </w:p>
     <w:p>
       <w:pPr>
@@ -5872,53 +5893,12 @@
         <w:ind w:hanging="359"/>
         <w:contextualSpacing/>
       </w:pPr>
-      <w:proofErr w:type="spellStart"/>
       <w:r>
         <w:rPr>
           <w:rFonts w:ascii="Calibri" w:eastAsia="Calibri" w:hAnsi="Calibri" w:cs="Calibri"/>
           <w:lang w:val="en-US"/>
         </w:rPr>
-        <w:t>Alur</w:t>
-      </w:r>
-      <w:proofErr w:type="spellEnd"/>
-      <w:r>
-        <w:rPr>
-          <w:rFonts w:ascii="Calibri" w:eastAsia="Calibri" w:hAnsi="Calibri" w:cs="Calibri"/>
-          <w:lang w:val="en-US"/>
-        </w:rPr>
-        <w:t xml:space="preserve">, D., </w:t>
-      </w:r>
-      <w:proofErr w:type="spellStart"/>
-      <w:r>
-        <w:rPr>
-          <w:rFonts w:ascii="Calibri" w:eastAsia="Calibri" w:hAnsi="Calibri" w:cs="Calibri"/>
-          <w:lang w:val="en-US"/>
-        </w:rPr>
-        <w:t>Crupi</w:t>
-      </w:r>
-      <w:proofErr w:type="spellEnd"/>
-      <w:r>
-        <w:rPr>
-          <w:rFonts w:ascii="Calibri" w:eastAsia="Calibri" w:hAnsi="Calibri" w:cs="Calibri"/>
-          <w:lang w:val="en-US"/>
-        </w:rPr>
-        <w:t xml:space="preserve">. </w:t>
-      </w:r>
-      <w:proofErr w:type="gramStart"/>
-      <w:r>
-        <w:rPr>
-          <w:rFonts w:ascii="Calibri" w:eastAsia="Calibri" w:hAnsi="Calibri" w:cs="Calibri"/>
-          <w:lang w:val="en-US"/>
-        </w:rPr>
-        <w:t>J .</w:t>
-      </w:r>
-      <w:proofErr w:type="gramEnd"/>
-      <w:r>
-        <w:rPr>
-          <w:rFonts w:ascii="Calibri" w:eastAsia="Calibri" w:hAnsi="Calibri" w:cs="Calibri"/>
-          <w:lang w:val="en-US"/>
-        </w:rPr>
-        <w:t xml:space="preserve"> Core J2EE Design Patterns: Best Practices and Design Strategies. </w:t>
+        <w:t xml:space="preserve">Alur, D., Crupi. J . Core J2EE Design Patterns: Best Practices and Design Strategies. </w:t>
       </w:r>
       <w:r>
         <w:rPr>
@@ -5937,35 +5917,7 @@
         <w:rPr>
           <w:rFonts w:ascii="Calibri" w:eastAsia="Calibri" w:hAnsi="Calibri" w:cs="Calibri"/>
         </w:rPr>
-        <w:t xml:space="preserve"> </w:t>
-      </w:r>
-      <w:proofErr w:type="spellStart"/>
-      <w:r>
-        <w:rPr>
-          <w:rFonts w:ascii="Calibri" w:eastAsia="Calibri" w:hAnsi="Calibri" w:cs="Calibri"/>
-        </w:rPr>
-        <w:t>Edition</w:t>
-      </w:r>
-      <w:proofErr w:type="spellEnd"/>
-      <w:r>
-        <w:rPr>
-          <w:rFonts w:ascii="Calibri" w:eastAsia="Calibri" w:hAnsi="Calibri" w:cs="Calibri"/>
-        </w:rPr>
-        <w:t xml:space="preserve">. </w:t>
-      </w:r>
-      <w:proofErr w:type="spellStart"/>
-      <w:r>
-        <w:rPr>
-          <w:rFonts w:ascii="Calibri" w:eastAsia="Calibri" w:hAnsi="Calibri" w:cs="Calibri"/>
-        </w:rPr>
-        <w:t>Pretice</w:t>
-      </w:r>
-      <w:proofErr w:type="spellEnd"/>
-      <w:r>
-        <w:rPr>
-          <w:rFonts w:ascii="Calibri" w:eastAsia="Calibri" w:hAnsi="Calibri" w:cs="Calibri"/>
-        </w:rPr>
-        <w:t xml:space="preserve"> Hall, 2003.</w:t>
+        <w:t xml:space="preserve"> Edition. Pretice Hall, 2003.</w:t>
       </w:r>
     </w:p>
     <w:p>
@@ -5982,14 +5934,14 @@
       <w:pPr>
         <w:pStyle w:val="Ttulo2"/>
       </w:pPr>
-      <w:bookmarkStart w:id="6" w:name="_Toc372129874"/>
+      <w:bookmarkStart w:id="5" w:name="_Toc372129874"/>
       <w:r>
         <w:rPr>
           <w:rFonts w:eastAsia="Calibri"/>
         </w:rPr>
         <w:t>Resumen</w:t>
       </w:r>
-      <w:bookmarkEnd w:id="6"/>
+      <w:bookmarkEnd w:id="5"/>
     </w:p>
     <w:p>
       <w:pPr>
@@ -6022,15 +5974,7 @@
         <w:jc w:val="both"/>
       </w:pPr>
       <w:r>
-        <w:t xml:space="preserve">Para los requisitos funcionales, seguiremos reglas impuestas por el IEEE 830 – 1998, sujetos a las normas estipuladas por nuestro modelo unificado de </w:t>
-      </w:r>
-      <w:proofErr w:type="spellStart"/>
-      <w:r>
-        <w:t>Rational</w:t>
-      </w:r>
-      <w:proofErr w:type="spellEnd"/>
-      <w:r>
-        <w:t>.</w:t>
+        <w:t>Para los requisitos funcionales, seguiremos reglas impuestas por el IEEE 830 – 1998, sujetos a las normas estipuladas por nuestro modelo unificado de Rational.</w:t>
       </w:r>
     </w:p>
     <w:p>
@@ -6043,32 +5987,32 @@
       <w:pPr>
         <w:pStyle w:val="Ttulo1"/>
       </w:pPr>
-      <w:bookmarkStart w:id="7" w:name="_Toc372129875"/>
+      <w:bookmarkStart w:id="6" w:name="_Toc372129875"/>
       <w:r>
         <w:rPr>
           <w:rFonts w:eastAsia="Calibri"/>
         </w:rPr>
         <w:t>Descripción general</w:t>
       </w:r>
+      <w:bookmarkEnd w:id="6"/>
+    </w:p>
+    <w:p>
+      <w:pPr>
+        <w:ind w:left="720"/>
+      </w:pPr>
+    </w:p>
+    <w:p>
+      <w:pPr>
+        <w:pStyle w:val="Ttulo2"/>
+      </w:pPr>
+      <w:bookmarkStart w:id="7" w:name="_Toc372129876"/>
+      <w:r>
+        <w:rPr>
+          <w:rFonts w:eastAsia="Calibri"/>
+        </w:rPr>
+        <w:t>Perspectiva del producto</w:t>
+      </w:r>
       <w:bookmarkEnd w:id="7"/>
-    </w:p>
-    <w:p>
-      <w:pPr>
-        <w:ind w:left="720"/>
-      </w:pPr>
-    </w:p>
-    <w:p>
-      <w:pPr>
-        <w:pStyle w:val="Ttulo2"/>
-      </w:pPr>
-      <w:bookmarkStart w:id="8" w:name="_Toc372129876"/>
-      <w:r>
-        <w:rPr>
-          <w:rFonts w:eastAsia="Calibri"/>
-        </w:rPr>
-        <w:t>Perspectiva del producto</w:t>
-      </w:r>
-      <w:bookmarkEnd w:id="8"/>
     </w:p>
     <w:p>
       <w:pPr>
@@ -6144,21 +6088,7 @@
         <w:rPr>
           <w:rFonts w:ascii="Calibri" w:eastAsia="Calibri" w:hAnsi="Calibri" w:cs="Calibri"/>
         </w:rPr>
-        <w:t xml:space="preserve">Tenemos un programa principal y una base de datos. El empleado encargado de la gestión de las reservas gestionará las peticiones de los clientes, y el programa hace sus correspondientes operaciones con la base de datos. Dicha base de datos estará definida en un principio en el lenguaje SQL y el gestor de base de datos </w:t>
-      </w:r>
-      <w:proofErr w:type="spellStart"/>
-      <w:r>
-        <w:rPr>
-          <w:rFonts w:ascii="Calibri" w:eastAsia="Calibri" w:hAnsi="Calibri" w:cs="Calibri"/>
-        </w:rPr>
-        <w:t>MySQL</w:t>
-      </w:r>
-      <w:proofErr w:type="spellEnd"/>
-      <w:r>
-        <w:rPr>
-          <w:rFonts w:ascii="Calibri" w:eastAsia="Calibri" w:hAnsi="Calibri" w:cs="Calibri"/>
-        </w:rPr>
-        <w:t>, el software principal en el lenguaje de programación Java.</w:t>
+        <w:t>Tenemos un programa principal y una base de datos. El empleado encargado de la gestión de las reservas gestionará las peticiones de los clientes, y el programa hace sus correspondientes operaciones con la base de datos. Dicha base de datos estará definida en un principio en el lenguaje SQL y el gestor de base de datos MySQL, el software principal en el lenguaje de programación Java.</w:t>
       </w:r>
     </w:p>
     <w:p>
@@ -6235,21 +6165,7 @@
         <w:rPr>
           <w:rFonts w:ascii="Calibri" w:eastAsia="Calibri" w:hAnsi="Calibri" w:cs="Calibri"/>
         </w:rPr>
-        <w:t xml:space="preserve">Resolución de pantalla mínima: 1280x720 </w:t>
-      </w:r>
-      <w:proofErr w:type="spellStart"/>
-      <w:r>
-        <w:rPr>
-          <w:rFonts w:ascii="Calibri" w:eastAsia="Calibri" w:hAnsi="Calibri" w:cs="Calibri"/>
-        </w:rPr>
-        <w:t>pixels</w:t>
-      </w:r>
-      <w:proofErr w:type="spellEnd"/>
-      <w:r>
-        <w:rPr>
-          <w:rFonts w:ascii="Calibri" w:eastAsia="Calibri" w:hAnsi="Calibri" w:cs="Calibri"/>
-        </w:rPr>
-        <w:t>.</w:t>
+        <w:t>Resolución de pantalla mínima: 1280x720 pixels.</w:t>
       </w:r>
     </w:p>
     <w:p>
@@ -6280,15 +6196,7 @@
         <w:jc w:val="both"/>
       </w:pPr>
       <w:r>
-        <w:t xml:space="preserve">JRE </w:t>
-      </w:r>
-      <w:proofErr w:type="gramStart"/>
-      <w:r>
-        <w:t>( sistema</w:t>
-      </w:r>
-      <w:proofErr w:type="gramEnd"/>
-      <w:r>
-        <w:t xml:space="preserve"> de ejecución de aplicaciones java).</w:t>
+        <w:t>JRE ( sistema de ejecución de aplicaciones java).</w:t>
       </w:r>
     </w:p>
     <w:p>
@@ -6345,21 +6253,7 @@
         <w:rPr>
           <w:rFonts w:ascii="Calibri" w:eastAsia="Calibri" w:hAnsi="Calibri" w:cs="Calibri"/>
         </w:rPr>
-        <w:t xml:space="preserve">Se necesitará la capacidad de conexión local al puerto por defecto de </w:t>
-      </w:r>
-      <w:proofErr w:type="spellStart"/>
-      <w:r>
-        <w:rPr>
-          <w:rFonts w:ascii="Calibri" w:eastAsia="Calibri" w:hAnsi="Calibri" w:cs="Calibri"/>
-        </w:rPr>
-        <w:t>MySQL</w:t>
-      </w:r>
-      <w:proofErr w:type="spellEnd"/>
-      <w:r>
-        <w:rPr>
-          <w:rFonts w:ascii="Calibri" w:eastAsia="Calibri" w:hAnsi="Calibri" w:cs="Calibri"/>
-        </w:rPr>
-        <w:t xml:space="preserve"> (3306).</w:t>
+        <w:t>Se necesitará la capacidad de conexión local al puerto por defecto de MySQL (3306).</w:t>
       </w:r>
     </w:p>
     <w:p>
@@ -6525,21 +6419,7 @@
         <w:rPr>
           <w:rFonts w:ascii="Calibri" w:eastAsia="Calibri" w:hAnsi="Calibri" w:cs="Calibri"/>
         </w:rPr>
-        <w:t xml:space="preserve"> con un único nivel de uso (acceso total) y no contará con ningún sistema de </w:t>
-      </w:r>
-      <w:proofErr w:type="spellStart"/>
-      <w:r>
-        <w:rPr>
-          <w:rFonts w:ascii="Calibri" w:eastAsia="Calibri" w:hAnsi="Calibri" w:cs="Calibri"/>
-        </w:rPr>
-        <w:t>backup</w:t>
-      </w:r>
-      <w:proofErr w:type="spellEnd"/>
-      <w:r>
-        <w:rPr>
-          <w:rFonts w:ascii="Calibri" w:eastAsia="Calibri" w:hAnsi="Calibri" w:cs="Calibri"/>
-        </w:rPr>
-        <w:t>.</w:t>
+        <w:t xml:space="preserve"> con un único nivel de uso (acceso total) y no contará con ningún sistema de backup.</w:t>
       </w:r>
     </w:p>
     <w:p>
@@ -6574,54 +6454,40 @@
         <w:ind w:left="1423"/>
         <w:jc w:val="both"/>
       </w:pPr>
-      <w:bookmarkStart w:id="9" w:name="h.gjdgxs" w:colFirst="0" w:colLast="0"/>
+      <w:bookmarkStart w:id="8" w:name="h.gjdgxs" w:colFirst="0" w:colLast="0"/>
+      <w:bookmarkEnd w:id="8"/>
+      <w:r>
+        <w:rPr>
+          <w:rFonts w:ascii="Calibri" w:eastAsia="Calibri" w:hAnsi="Calibri" w:cs="Calibri"/>
+        </w:rPr>
+        <w:t>Será necesario tener instalado o instalar el gestor de bases de datos, MySQL 5 o superior</w:t>
+      </w:r>
+      <w:r>
+        <w:t>.</w:t>
+      </w:r>
+    </w:p>
+    <w:p>
+      <w:pPr>
+        <w:ind w:left="1080"/>
+      </w:pPr>
+    </w:p>
+    <w:p>
+      <w:pPr>
+        <w:ind w:left="1080"/>
+      </w:pPr>
+    </w:p>
+    <w:p>
+      <w:pPr>
+        <w:pStyle w:val="Ttulo2"/>
+      </w:pPr>
+      <w:bookmarkStart w:id="9" w:name="_Toc372129877"/>
+      <w:r>
+        <w:rPr>
+          <w:rFonts w:eastAsia="Calibri"/>
+        </w:rPr>
+        <w:t>Funciones del producto</w:t>
+      </w:r>
       <w:bookmarkEnd w:id="9"/>
-      <w:r>
-        <w:rPr>
-          <w:rFonts w:ascii="Calibri" w:eastAsia="Calibri" w:hAnsi="Calibri" w:cs="Calibri"/>
-        </w:rPr>
-        <w:t xml:space="preserve">Será necesario tener instalado o instalar el gestor de bases de datos, </w:t>
-      </w:r>
-      <w:proofErr w:type="spellStart"/>
-      <w:r>
-        <w:rPr>
-          <w:rFonts w:ascii="Calibri" w:eastAsia="Calibri" w:hAnsi="Calibri" w:cs="Calibri"/>
-        </w:rPr>
-        <w:t>MySQL</w:t>
-      </w:r>
-      <w:proofErr w:type="spellEnd"/>
-      <w:r>
-        <w:rPr>
-          <w:rFonts w:ascii="Calibri" w:eastAsia="Calibri" w:hAnsi="Calibri" w:cs="Calibri"/>
-        </w:rPr>
-        <w:t xml:space="preserve"> 5 o superior</w:t>
-      </w:r>
-      <w:r>
-        <w:t>.</w:t>
-      </w:r>
-    </w:p>
-    <w:p>
-      <w:pPr>
-        <w:ind w:left="1080"/>
-      </w:pPr>
-    </w:p>
-    <w:p>
-      <w:pPr>
-        <w:ind w:left="1080"/>
-      </w:pPr>
-    </w:p>
-    <w:p>
-      <w:pPr>
-        <w:pStyle w:val="Ttulo2"/>
-      </w:pPr>
-      <w:bookmarkStart w:id="10" w:name="_Toc372129877"/>
-      <w:r>
-        <w:rPr>
-          <w:rFonts w:eastAsia="Calibri"/>
-        </w:rPr>
-        <w:t>Funciones del producto</w:t>
-      </w:r>
-      <w:bookmarkEnd w:id="10"/>
     </w:p>
     <w:p>
       <w:pPr>
@@ -6634,46 +6500,7 @@
         <w:jc w:val="both"/>
       </w:pPr>
       <w:r>
-        <w:t>La</w:t>
-      </w:r>
-      <w:r>
-        <w:rPr>
-          <w:rFonts w:ascii="Calibri" w:eastAsia="Calibri" w:hAnsi="Calibri" w:cs="Calibri"/>
-        </w:rPr>
-        <w:t xml:space="preserve"> aplicación permite que </w:t>
-      </w:r>
-      <w:r>
-        <w:t>el</w:t>
-      </w:r>
-      <w:r>
-        <w:rPr>
-          <w:rFonts w:ascii="Calibri" w:eastAsia="Calibri" w:hAnsi="Calibri" w:cs="Calibri"/>
-        </w:rPr>
-        <w:t xml:space="preserve"> c</w:t>
-      </w:r>
-      <w:r>
-        <w:rPr>
-          <w:rFonts w:ascii="Calibri" w:eastAsia="Calibri" w:hAnsi="Calibri" w:cs="Calibri"/>
-        </w:rPr>
-        <w:t xml:space="preserve">liente pueda manejar </w:t>
-      </w:r>
-      <w:r>
-        <w:t>los servicios que provee</w:t>
-      </w:r>
-      <w:r>
-        <w:rPr>
-          <w:rFonts w:ascii="Calibri" w:eastAsia="Calibri" w:hAnsi="Calibri" w:cs="Calibri"/>
-        </w:rPr>
-        <w:t xml:space="preserve"> </w:t>
-      </w:r>
-      <w:r>
-        <w:t>a</w:t>
-      </w:r>
-      <w:r>
-        <w:rPr>
-          <w:rFonts w:ascii="Calibri" w:eastAsia="Calibri" w:hAnsi="Calibri" w:cs="Calibri"/>
-        </w:rPr>
-        <w:t xml:space="preserve"> sus clientes.</w:t>
+        <w:t>Los clientes pueden realizar reservas de las habitaciones del hotel, habiendo dos tipos de estas (normal y suite). A su vez si un cliente así lo precisa y no se ha sobrepasado la fecha de una reserva puede darla de baja o modificar la reserva, siempre y cuando esta última no entre en conflicto con otra ya establecida.</w:t>
       </w:r>
     </w:p>
     <w:p>
@@ -6686,42 +6513,9 @@
       <w:pPr>
         <w:ind w:left="1080"/>
         <w:jc w:val="both"/>
-        <w:rPr>
-          <w:rFonts w:ascii="Calibri" w:eastAsia="Calibri" w:hAnsi="Calibri" w:cs="Calibri"/>
-        </w:rPr>
-      </w:pPr>
-      <w:r>
-        <w:rPr>
-          <w:rFonts w:ascii="Calibri" w:eastAsia="Calibri" w:hAnsi="Calibri" w:cs="Calibri"/>
-        </w:rPr>
-        <w:t xml:space="preserve">Para ello la aplicación permite controlar los </w:t>
-      </w:r>
-      <w:r>
-        <w:t>recursos</w:t>
-      </w:r>
-      <w:r>
-        <w:rPr>
-          <w:rFonts w:ascii="Calibri" w:eastAsia="Calibri" w:hAnsi="Calibri" w:cs="Calibri"/>
-        </w:rPr>
-        <w:t xml:space="preserve"> que la empresa posee (</w:t>
-      </w:r>
-      <w:r>
-        <w:t>habitaciones</w:t>
-      </w:r>
-      <w:r>
-        <w:rPr>
-          <w:rFonts w:ascii="Calibri" w:eastAsia="Calibri" w:hAnsi="Calibri" w:cs="Calibri"/>
-        </w:rPr>
-        <w:t xml:space="preserve">), sus clientes, </w:t>
-      </w:r>
-      <w:r>
-        <w:t>las reservas de habitaciones, las habitaciones disponibles</w:t>
-      </w:r>
-      <w:r>
-        <w:rPr>
-          <w:rFonts w:ascii="Calibri" w:eastAsia="Calibri" w:hAnsi="Calibri" w:cs="Calibri"/>
-        </w:rPr>
-        <w:t xml:space="preserve"> y tener un registro de todas las operaciones que lleve a cabo.</w:t>
+      </w:pPr>
+      <w:r>
+        <w:t>Se podrán añadir nuevas habitaciones en el caso por ejemplo de una ampliación del hotel, borrarlas si se necesita hacer una reforma, o modificar sus datos.</w:t>
       </w:r>
     </w:p>
     <w:p>
@@ -6732,59 +6526,76 @@
     </w:p>
     <w:p>
       <w:pPr>
-        <w:ind w:left="720"/>
-      </w:pPr>
-    </w:p>
-    <w:p>
-      <w:pPr>
-        <w:ind w:left="720"/>
-      </w:pPr>
-    </w:p>
-    <w:p>
-      <w:pPr>
-        <w:pStyle w:val="Ttulo2"/>
-      </w:pPr>
-      <w:bookmarkStart w:id="11" w:name="_Toc372129878"/>
-      <w:r>
-        <w:rPr>
-          <w:rFonts w:eastAsia="Calibri"/>
-        </w:rPr>
-        <w:t>Características de usuario</w:t>
-      </w:r>
-      <w:bookmarkEnd w:id="11"/>
-      <w:r>
-        <w:rPr>
-          <w:rFonts w:eastAsia="Calibri"/>
-        </w:rPr>
-        <w:t xml:space="preserve"> </w:t>
-      </w:r>
-    </w:p>
-    <w:p>
-      <w:pPr>
-        <w:ind w:left="720"/>
-      </w:pPr>
-    </w:p>
-    <w:p>
-      <w:pPr>
         <w:ind w:left="1080"/>
         <w:jc w:val="both"/>
       </w:pPr>
       <w:r>
+        <w:t>El producto gestiona un conjunto de departamentos a los cuales estarán repartidos los empleados. Pudiendo añadir departamentos si se generan nuevos durante la actividad del hotel, modificar los datos de los departamentos si hubiera necesidad de ello, y borrarlos en caso de que ya no existiese tal departamento.</w:t>
+      </w:r>
+    </w:p>
+    <w:p>
+      <w:pPr>
+        <w:ind w:left="1080"/>
+        <w:jc w:val="both"/>
+      </w:pPr>
+    </w:p>
+    <w:p>
+      <w:pPr>
+        <w:ind w:left="1080"/>
+        <w:jc w:val="both"/>
+      </w:pPr>
+      <w:r>
+        <w:t xml:space="preserve">Por otra parte, </w:t>
+      </w:r>
+      <w:r>
+        <w:t>también se pueden gestionar los empleados de los departamentos del hotel, realizando asignaciones de tareas para las jornadas laborales (media o completa</w:t>
+      </w:r>
+      <w:bookmarkStart w:id="10" w:name="_GoBack"/>
+      <w:bookmarkEnd w:id="10"/>
+      <w:r>
+        <w:t>), las cuales se le pueden eliminar al empleado o modificar, por ejemplo el número de horas de la tarea, si así se precisa. No se podrá asignar tareas a empleados que no estén en un departamento.</w:t>
+      </w:r>
+    </w:p>
+    <w:p>
+      <w:pPr>
+        <w:ind w:left="720"/>
+      </w:pPr>
+    </w:p>
+    <w:p>
+      <w:pPr>
+        <w:pStyle w:val="Ttulo2"/>
+      </w:pPr>
+      <w:bookmarkStart w:id="11" w:name="_Toc372129878"/>
+      <w:r>
+        <w:rPr>
+          <w:rFonts w:eastAsia="Calibri"/>
+        </w:rPr>
+        <w:t>Características de usuario</w:t>
+      </w:r>
+      <w:bookmarkEnd w:id="11"/>
+      <w:r>
+        <w:rPr>
+          <w:rFonts w:eastAsia="Calibri"/>
+        </w:rPr>
+        <w:t xml:space="preserve"> </w:t>
+      </w:r>
+    </w:p>
+    <w:p>
+      <w:pPr>
+        <w:ind w:left="720"/>
+      </w:pPr>
+    </w:p>
+    <w:p>
+      <w:pPr>
+        <w:ind w:left="1080"/>
+        <w:jc w:val="both"/>
+      </w:pPr>
+      <w:r>
         <w:rPr>
           <w:rFonts w:ascii="Calibri" w:eastAsia="Calibri" w:hAnsi="Calibri" w:cs="Calibri"/>
         </w:rPr>
         <w:t>El producto está pensado para que pueda ser utilizado por personas con nivel de informática muy básico. Al ser un programa muy sencillo, el tiempo de aprendizaje para que se maneje de una forma óptima será muy bajo.</w:t>
       </w:r>
-    </w:p>
-    <w:p>
-      <w:pPr>
-        <w:ind w:left="1080"/>
-      </w:pPr>
-    </w:p>
-    <w:p>
-      <w:pPr>
-        <w:ind w:left="1080"/>
-      </w:pPr>
     </w:p>
     <w:p>
       <w:pPr>
@@ -6898,7 +6709,6 @@
         <w:rPr>
           <w:rFonts w:ascii="Calibri" w:eastAsia="Calibri" w:hAnsi="Calibri" w:cs="Calibri"/>
         </w:rPr>
-        <w:lastRenderedPageBreak/>
         <w:t>Funciones de auditoria: ninguna.</w:t>
       </w:r>
     </w:p>
@@ -7134,14 +6944,12 @@
         </w:rPr>
         <w:t xml:space="preserve">El nombre del elemento será </w:t>
       </w:r>
-      <w:proofErr w:type="spellStart"/>
       <w:r>
         <w:rPr>
           <w:b/>
         </w:rPr>
         <w:t>ManageTel</w:t>
       </w:r>
-      <w:proofErr w:type="spellEnd"/>
       <w:r>
         <w:rPr>
           <w:rFonts w:ascii="Calibri" w:eastAsia="Calibri" w:hAnsi="Calibri" w:cs="Calibri"/>
@@ -7269,7 +7077,14 @@
         <w:rPr>
           <w:rFonts w:ascii="Calibri" w:eastAsia="Calibri" w:hAnsi="Calibri" w:cs="Calibri"/>
         </w:rPr>
-        <w:t xml:space="preserve"> amigable con el usuario en la que se podrá acceder fácilmente a cada una de las operaciones necesarias para cada gestión. El formato de las fechas será el estándar europeo, es decir, DD/MM/AAAA.</w:t>
+        <w:t xml:space="preserve"> amigable con el usuario en la que se podrá acceder fácilmente a cada una </w:t>
+      </w:r>
+      <w:r>
+        <w:rPr>
+          <w:rFonts w:ascii="Calibri" w:eastAsia="Calibri" w:hAnsi="Calibri" w:cs="Calibri"/>
+        </w:rPr>
+        <w:lastRenderedPageBreak/>
+        <w:t>de las operaciones necesarias para cada gestión. El formato de las fechas será el estándar europeo, es decir, DD/MM/AAAA.</w:t>
       </w:r>
     </w:p>
     <w:p>
@@ -7385,7 +7200,6 @@
         <w:rPr>
           <w:rFonts w:ascii="Calibri" w:eastAsia="Calibri" w:hAnsi="Calibri" w:cs="Calibri"/>
         </w:rPr>
-        <w:lastRenderedPageBreak/>
         <w:t xml:space="preserve">Los </w:t>
       </w:r>
       <w:r>
@@ -8178,7 +7992,6 @@
         </w:rPr>
         <w:t xml:space="preserve">ase de </w:t>
       </w:r>
-      <w:proofErr w:type="gramStart"/>
       <w:r>
         <w:t>da</w:t>
       </w:r>
@@ -8191,7 +8004,6 @@
       <w:r>
         <w:t>.</w:t>
       </w:r>
-      <w:proofErr w:type="gramEnd"/>
     </w:p>
     <w:p>
       <w:pPr>
@@ -9498,15 +9310,7 @@
         <w:t>atos de</w:t>
       </w:r>
       <w:r>
-        <w:t xml:space="preserve"> la habitación (Nº de </w:t>
-      </w:r>
-      <w:proofErr w:type="spellStart"/>
-      <w:r>
-        <w:t>habitacion</w:t>
-      </w:r>
-      <w:proofErr w:type="spellEnd"/>
-      <w:r>
-        <w:t>, Tipo de habitación).</w:t>
+        <w:t xml:space="preserve"> la habitación (Nº de habitacion, Tipo de habitación).</w:t>
       </w:r>
     </w:p>
     <w:p>
@@ -9531,16 +9335,8 @@
         <w:rPr>
           <w:rFonts w:ascii="Calibri" w:eastAsia="Calibri" w:hAnsi="Calibri" w:cs="Calibri"/>
         </w:rPr>
-        <w:t xml:space="preserve">i se ha añadido </w:t>
-      </w:r>
-      <w:proofErr w:type="gramStart"/>
-      <w:r>
-        <w:rPr>
-          <w:rFonts w:ascii="Calibri" w:eastAsia="Calibri" w:hAnsi="Calibri" w:cs="Calibri"/>
-        </w:rPr>
-        <w:t>correctamente .</w:t>
-      </w:r>
-      <w:proofErr w:type="gramEnd"/>
+        <w:t>i se ha añadido correctamente .</w:t>
+      </w:r>
     </w:p>
     <w:p>
       <w:pPr>
@@ -9617,19 +9413,11 @@
         <w:rPr>
           <w:rFonts w:ascii="Calibri" w:eastAsia="Calibri" w:hAnsi="Calibri" w:cs="Calibri"/>
         </w:rPr>
-        <w:t xml:space="preserve">ase de </w:t>
-      </w:r>
-      <w:proofErr w:type="gramStart"/>
-      <w:r>
-        <w:rPr>
-          <w:rFonts w:ascii="Calibri" w:eastAsia="Calibri" w:hAnsi="Calibri" w:cs="Calibri"/>
-        </w:rPr>
-        <w:t xml:space="preserve">datos </w:t>
+        <w:t xml:space="preserve">ase de datos </w:t>
       </w:r>
       <w:r>
         <w:t>.</w:t>
       </w:r>
-      <w:proofErr w:type="gramEnd"/>
     </w:p>
     <w:p>
       <w:pPr>
@@ -9968,19 +9756,11 @@
         <w:rPr>
           <w:rFonts w:ascii="Calibri" w:eastAsia="Calibri" w:hAnsi="Calibri" w:cs="Calibri"/>
         </w:rPr>
-        <w:t xml:space="preserve">ase de </w:t>
-      </w:r>
-      <w:proofErr w:type="gramStart"/>
-      <w:r>
-        <w:rPr>
-          <w:rFonts w:ascii="Calibri" w:eastAsia="Calibri" w:hAnsi="Calibri" w:cs="Calibri"/>
-        </w:rPr>
-        <w:t xml:space="preserve">datos </w:t>
+        <w:t xml:space="preserve">ase de datos </w:t>
       </w:r>
       <w:r>
         <w:t>.</w:t>
       </w:r>
-      <w:proofErr w:type="gramEnd"/>
     </w:p>
     <w:p>
       <w:pPr>
@@ -14449,29 +14229,10 @@
         <w:rPr>
           <w:rFonts w:ascii="Calibri" w:eastAsia="Calibri" w:hAnsi="Calibri" w:cs="Calibri"/>
         </w:rPr>
-        <w:t xml:space="preserve">Entrada: Datos de </w:t>
-      </w:r>
-      <w:proofErr w:type="gramStart"/>
-      <w:r>
-        <w:rPr>
-          <w:rFonts w:ascii="Calibri" w:eastAsia="Calibri" w:hAnsi="Calibri" w:cs="Calibri"/>
-        </w:rPr>
-        <w:t>emp</w:t>
-      </w:r>
-      <w:r>
-        <w:t>leado(</w:t>
-      </w:r>
-      <w:proofErr w:type="gramEnd"/>
-      <w:r>
-        <w:t xml:space="preserve">Nombre, Apellido, DNI , </w:t>
-      </w:r>
-      <w:proofErr w:type="spellStart"/>
-      <w:r>
-        <w:t>idDepartamento</w:t>
-      </w:r>
-      <w:proofErr w:type="spellEnd"/>
-      <w:r>
-        <w:t>, tipo de empleado).</w:t>
+        <w:t>Entrada: Datos de emp</w:t>
+      </w:r>
+      <w:r>
+        <w:t>leado(Nombre, Apellido, DNI , idDepartamento, tipo de empleado).</w:t>
       </w:r>
     </w:p>
     <w:p>
@@ -14890,15 +14651,7 @@
       </w:pPr>
       <w:r>
         <w:lastRenderedPageBreak/>
-        <w:t>Entrada</w:t>
-      </w:r>
-      <w:proofErr w:type="gramStart"/>
-      <w:r>
-        <w:t>:  DNI</w:t>
-      </w:r>
-      <w:proofErr w:type="gramEnd"/>
-      <w:r>
-        <w:t xml:space="preserve"> del empleado y datos a modificar.</w:t>
+        <w:t>Entrada:  DNI del empleado y datos a modificar.</w:t>
       </w:r>
     </w:p>
     <w:p>
@@ -15712,13 +15465,8 @@
         <w:ind w:left="2160" w:hanging="371"/>
         <w:contextualSpacing/>
       </w:pPr>
-      <w:proofErr w:type="spellStart"/>
-      <w:r>
-        <w:t>Postcondición</w:t>
-      </w:r>
-      <w:proofErr w:type="spellEnd"/>
-      <w:r>
-        <w:t xml:space="preserve">: El empleado no tiene que tener asignada la tarea. </w:t>
+      <w:r>
+        <w:t xml:space="preserve">Postcondición: El empleado no tiene que tener asignada la tarea. </w:t>
       </w:r>
     </w:p>
     <w:p>
@@ -17721,15 +17469,7 @@
         <w:contextualSpacing/>
       </w:pPr>
       <w:r>
-        <w:t xml:space="preserve">Postcondición: El empleado no </w:t>
-      </w:r>
-      <w:proofErr w:type="spellStart"/>
-      <w:r>
-        <w:t>este</w:t>
-      </w:r>
-      <w:proofErr w:type="spellEnd"/>
-      <w:r>
-        <w:t xml:space="preserve"> asignado a la tarea.</w:t>
+        <w:t>Postcondición: El empleado no este asignado a la tarea.</w:t>
       </w:r>
     </w:p>
     <w:p>
@@ -17864,11 +17604,9 @@
         </w:rPr>
         <w:t xml:space="preserve"> que guardaremos durante el periodo de 1 año los datos relacionados con nuestros clientes y </w:t>
       </w:r>
-      <w:proofErr w:type="gramStart"/>
       <w:r>
         <w:t>reservas .</w:t>
       </w:r>
-      <w:proofErr w:type="gramEnd"/>
     </w:p>
     <w:p>
       <w:pPr>
@@ -17893,7 +17631,7 @@
           <w:left w:w="10" w:type="dxa"/>
           <w:right w:w="10" w:type="dxa"/>
         </w:tblCellMar>
-        <w:tblLook w:val="0000"/>
+        <w:tblLook w:val="0000" w:firstRow="0" w:lastRow="0" w:firstColumn="0" w:lastColumn="0" w:noHBand="0" w:noVBand="0"/>
       </w:tblPr>
       <w:tblGrid>
         <w:gridCol w:w="1845"/>
@@ -17994,14 +17732,12 @@
             <w:pPr>
               <w:jc w:val="center"/>
             </w:pPr>
-            <w:proofErr w:type="spellStart"/>
             <w:r>
               <w:rPr>
                 <w:sz w:val="24"/>
               </w:rPr>
               <w:t>ciones</w:t>
             </w:r>
-            <w:proofErr w:type="spellEnd"/>
           </w:p>
         </w:tc>
         <w:tc>
@@ -19073,13 +18809,8 @@
         <w:t xml:space="preserve">Nos atenemos a las reglas impuestas por el IEEE 830 – 1998, sujetos a las normas estipuladas por nuestro modelo </w:t>
       </w:r>
       <w:r>
-        <w:t xml:space="preserve">unificado de </w:t>
-      </w:r>
-      <w:proofErr w:type="spellStart"/>
-      <w:r>
-        <w:t>Rational</w:t>
-      </w:r>
-      <w:proofErr w:type="spellEnd"/>
+        <w:t>unificado de Rational</w:t>
+      </w:r>
       <w:r>
         <w:rPr>
           <w:rFonts w:ascii="Calibri" w:eastAsia="Calibri" w:hAnsi="Calibri" w:cs="Calibri"/>
@@ -19157,15 +18888,7 @@
         <w:jc w:val="both"/>
       </w:pPr>
       <w:r>
-        <w:t>PORTABILIDAD: capacidad de transportar el código en vivo (</w:t>
-      </w:r>
-      <w:proofErr w:type="spellStart"/>
-      <w:r>
-        <w:t>serializable</w:t>
-      </w:r>
-      <w:proofErr w:type="spellEnd"/>
-      <w:r>
-        <w:t>) e independiente de la plataforma. También de poder ejecutar la aplicación en distintas plataformas. Nuestro sistema al estar basado en Java tiene la portabilidad intrínseca de este lenguaje de programación.</w:t>
+        <w:t>PORTABILIDAD: capacidad de transportar el código en vivo (serializable) e independiente de la plataforma. También de poder ejecutar la aplicación en distintas plataformas. Nuestro sistema al estar basado en Java tiene la portabilidad intrínseca de este lenguaje de programación.</w:t>
       </w:r>
     </w:p>
     <w:p>
@@ -19305,7 +19028,7 @@
       </w:pPr>
     </w:p>
     <w:sectPr>
-      <w:footerReference w:type="default" r:id="rId9"/>
+      <w:footerReference w:type="default" r:id="rId10"/>
       <w:pgSz w:w="11906" w:h="16838"/>
       <w:pgMar w:top="1417" w:right="1701" w:bottom="1417" w:left="1701" w:header="720" w:footer="720" w:gutter="0"/>
       <w:cols w:space="720"/>
@@ -19317,7 +19040,7 @@
 </file>
 
 <file path=word/endnotes.xml><?xml version="1.0" encoding="utf-8"?>
-<w:endnotes xmlns:ve="http://schemas.openxmlformats.org/markup-compatibility/2006" xmlns:o="urn:schemas-microsoft-com:office:office" xmlns:r="http://schemas.openxmlformats.org/officeDocument/2006/relationships" xmlns:m="http://schemas.openxmlformats.org/officeDocument/2006/math" xmlns:v="urn:schemas-microsoft-com:vml" xmlns:wp="http://schemas.openxmlformats.org/drawingml/2006/wordprocessingDrawing" xmlns:w10="urn:schemas-microsoft-com:office:word" xmlns:w="http://schemas.openxmlformats.org/wordprocessingml/2006/main" xmlns:wne="http://schemas.microsoft.com/office/word/2006/wordml">
+<w:endnotes xmlns:wpc="http://schemas.microsoft.com/office/word/2010/wordprocessingCanvas" xmlns:mo="http://schemas.microsoft.com/office/mac/office/2008/main" xmlns:mc="http://schemas.openxmlformats.org/markup-compatibility/2006" xmlns:mv="urn:schemas-microsoft-com:mac:vml" xmlns:o="urn:schemas-microsoft-com:office:office" xmlns:r="http://schemas.openxmlformats.org/officeDocument/2006/relationships" xmlns:m="http://schemas.openxmlformats.org/officeDocument/2006/math" xmlns:v="urn:schemas-microsoft-com:vml" xmlns:wp14="http://schemas.microsoft.com/office/word/2010/wordprocessingDrawing" xmlns:wp="http://schemas.openxmlformats.org/drawingml/2006/wordprocessingDrawing" xmlns:w10="urn:schemas-microsoft-com:office:word" xmlns:w="http://schemas.openxmlformats.org/wordprocessingml/2006/main" xmlns:w14="http://schemas.microsoft.com/office/word/2010/wordml" xmlns:wpg="http://schemas.microsoft.com/office/word/2010/wordprocessingGroup" xmlns:wpi="http://schemas.microsoft.com/office/word/2010/wordprocessingInk" xmlns:wne="http://schemas.microsoft.com/office/word/2006/wordml" xmlns:wps="http://schemas.microsoft.com/office/word/2010/wordprocessingShape" mc:Ignorable="w14 wp14">
   <w:endnote w:type="separator" w:id="-1">
     <w:p>
       <w:r>
@@ -19336,7 +19059,7 @@
 </file>
 
 <file path=word/footer1.xml><?xml version="1.0" encoding="utf-8"?>
-<w:ftr xmlns:ve="http://schemas.openxmlformats.org/markup-compatibility/2006" xmlns:o="urn:schemas-microsoft-com:office:office" xmlns:r="http://schemas.openxmlformats.org/officeDocument/2006/relationships" xmlns:m="http://schemas.openxmlformats.org/officeDocument/2006/math" xmlns:v="urn:schemas-microsoft-com:vml" xmlns:wp="http://schemas.openxmlformats.org/drawingml/2006/wordprocessingDrawing" xmlns:w10="urn:schemas-microsoft-com:office:word" xmlns:w="http://schemas.openxmlformats.org/wordprocessingml/2006/main" xmlns:wne="http://schemas.microsoft.com/office/word/2006/wordml">
+<w:ftr xmlns:wpc="http://schemas.microsoft.com/office/word/2010/wordprocessingCanvas" xmlns:mo="http://schemas.microsoft.com/office/mac/office/2008/main" xmlns:mc="http://schemas.openxmlformats.org/markup-compatibility/2006" xmlns:mv="urn:schemas-microsoft-com:mac:vml" xmlns:o="urn:schemas-microsoft-com:office:office" xmlns:r="http://schemas.openxmlformats.org/officeDocument/2006/relationships" xmlns:m="http://schemas.openxmlformats.org/officeDocument/2006/math" xmlns:v="urn:schemas-microsoft-com:vml" xmlns:wp14="http://schemas.microsoft.com/office/word/2010/wordprocessingDrawing" xmlns:wp="http://schemas.openxmlformats.org/drawingml/2006/wordprocessingDrawing" xmlns:w10="urn:schemas-microsoft-com:office:word" xmlns:w="http://schemas.openxmlformats.org/wordprocessingml/2006/main" xmlns:w14="http://schemas.microsoft.com/office/word/2010/wordml" xmlns:wpg="http://schemas.microsoft.com/office/word/2010/wordprocessingGroup" xmlns:wpi="http://schemas.microsoft.com/office/word/2010/wordprocessingInk" xmlns:wne="http://schemas.microsoft.com/office/word/2006/wordml" xmlns:wps="http://schemas.microsoft.com/office/word/2010/wordprocessingShape" mc:Ignorable="w14 wp14">
   <w:tbl>
     <w:tblPr>
       <w:tblW w:w="5000" w:type="pct"/>
@@ -19346,7 +19069,7 @@
         <w:bottom w:w="72" w:type="dxa"/>
         <w:right w:w="115" w:type="dxa"/>
       </w:tblCellMar>
-      <w:tblLook w:val="04A0"/>
+      <w:tblLook w:val="04A0" w:firstRow="1" w:lastRow="0" w:firstColumn="1" w:lastColumn="0" w:noHBand="0" w:noVBand="1"/>
     </w:tblPr>
     <w:tblGrid>
       <w:gridCol w:w="7861"/>
@@ -19386,7 +19109,7 @@
               <w:rPr>
                 <w:noProof/>
               </w:rPr>
-              <w:t>Requisitos de rendimiento</w:t>
+              <w:t>Descripción general</w:t>
             </w:r>
           </w:fldSimple>
         </w:p>
@@ -19420,7 +19143,7 @@
               <w:noProof/>
               <w:color w:val="FFFFFF" w:themeColor="background1"/>
             </w:rPr>
-            <w:t>21</w:t>
+            <w:t>7</w:t>
           </w:r>
           <w:r>
             <w:rPr>
@@ -19445,7 +19168,7 @@
 </file>
 
 <file path=word/footnotes.xml><?xml version="1.0" encoding="utf-8"?>
-<w:footnotes xmlns:ve="http://schemas.openxmlformats.org/markup-compatibility/2006" xmlns:o="urn:schemas-microsoft-com:office:office" xmlns:r="http://schemas.openxmlformats.org/officeDocument/2006/relationships" xmlns:m="http://schemas.openxmlformats.org/officeDocument/2006/math" xmlns:v="urn:schemas-microsoft-com:vml" xmlns:wp="http://schemas.openxmlformats.org/drawingml/2006/wordprocessingDrawing" xmlns:w10="urn:schemas-microsoft-com:office:word" xmlns:w="http://schemas.openxmlformats.org/wordprocessingml/2006/main" xmlns:wne="http://schemas.microsoft.com/office/word/2006/wordml">
+<w:footnotes xmlns:wpc="http://schemas.microsoft.com/office/word/2010/wordprocessingCanvas" xmlns:mo="http://schemas.microsoft.com/office/mac/office/2008/main" xmlns:mc="http://schemas.openxmlformats.org/markup-compatibility/2006" xmlns:mv="urn:schemas-microsoft-com:mac:vml" xmlns:o="urn:schemas-microsoft-com:office:office" xmlns:r="http://schemas.openxmlformats.org/officeDocument/2006/relationships" xmlns:m="http://schemas.openxmlformats.org/officeDocument/2006/math" xmlns:v="urn:schemas-microsoft-com:vml" xmlns:wp14="http://schemas.microsoft.com/office/word/2010/wordprocessingDrawing" xmlns:wp="http://schemas.openxmlformats.org/drawingml/2006/wordprocessingDrawing" xmlns:w10="urn:schemas-microsoft-com:office:word" xmlns:w="http://schemas.openxmlformats.org/wordprocessingml/2006/main" xmlns:w14="http://schemas.microsoft.com/office/word/2010/wordml" xmlns:wpg="http://schemas.microsoft.com/office/word/2010/wordprocessingGroup" xmlns:wpi="http://schemas.microsoft.com/office/word/2010/wordprocessingInk" xmlns:wne="http://schemas.microsoft.com/office/word/2006/wordml" xmlns:wps="http://schemas.microsoft.com/office/word/2010/wordprocessingShape" mc:Ignorable="w14 wp14">
   <w:footnote w:type="separator" w:id="-1">
     <w:p>
       <w:r>
@@ -19464,7 +19187,7 @@
 </file>
 
 <file path=word/numbering.xml><?xml version="1.0" encoding="utf-8"?>
-<w:numbering xmlns:ve="http://schemas.openxmlformats.org/markup-compatibility/2006" xmlns:o="urn:schemas-microsoft-com:office:office" xmlns:r="http://schemas.openxmlformats.org/officeDocument/2006/relationships" xmlns:m="http://schemas.openxmlformats.org/officeDocument/2006/math" xmlns:v="urn:schemas-microsoft-com:vml" xmlns:wp="http://schemas.openxmlformats.org/drawingml/2006/wordprocessingDrawing" xmlns:w10="urn:schemas-microsoft-com:office:word" xmlns:w="http://schemas.openxmlformats.org/wordprocessingml/2006/main" xmlns:wne="http://schemas.microsoft.com/office/word/2006/wordml">
+<w:numbering xmlns:wpc="http://schemas.microsoft.com/office/word/2010/wordprocessingCanvas" xmlns:mo="http://schemas.microsoft.com/office/mac/office/2008/main" xmlns:mc="http://schemas.openxmlformats.org/markup-compatibility/2006" xmlns:mv="urn:schemas-microsoft-com:mac:vml" xmlns:o="urn:schemas-microsoft-com:office:office" xmlns:r="http://schemas.openxmlformats.org/officeDocument/2006/relationships" xmlns:m="http://schemas.openxmlformats.org/officeDocument/2006/math" xmlns:v="urn:schemas-microsoft-com:vml" xmlns:wp14="http://schemas.microsoft.com/office/word/2010/wordprocessingDrawing" xmlns:wp="http://schemas.openxmlformats.org/drawingml/2006/wordprocessingDrawing" xmlns:w10="urn:schemas-microsoft-com:office:word" xmlns:w="http://schemas.openxmlformats.org/wordprocessingml/2006/main" xmlns:w14="http://schemas.microsoft.com/office/word/2010/wordml" xmlns:wpg="http://schemas.microsoft.com/office/word/2010/wordprocessingGroup" xmlns:wpi="http://schemas.microsoft.com/office/word/2010/wordprocessingInk" xmlns:wne="http://schemas.microsoft.com/office/word/2006/wordml" xmlns:wps="http://schemas.microsoft.com/office/word/2010/wordprocessingShape" mc:Ignorable="w14 wp14">
   <w:abstractNum w:abstractNumId="0">
     <w:nsid w:val="01D02F38"/>
     <w:multiLevelType w:val="multilevel"/>
@@ -21787,7 +21510,7 @@
 </file>
 
 <file path=word/styles.xml><?xml version="1.0" encoding="utf-8"?>
-<w:styles xmlns:r="http://schemas.openxmlformats.org/officeDocument/2006/relationships" xmlns:w="http://schemas.openxmlformats.org/wordprocessingml/2006/main">
+<w:styles xmlns:mc="http://schemas.openxmlformats.org/markup-compatibility/2006" xmlns:r="http://schemas.openxmlformats.org/officeDocument/2006/relationships" xmlns:w="http://schemas.openxmlformats.org/wordprocessingml/2006/main" xmlns:w14="http://schemas.microsoft.com/office/word/2010/wordml" mc:Ignorable="w14">
   <w:docDefaults>
     <w:rPrDefault>
       <w:rPr>
@@ -21803,7 +21526,7 @@
       </w:pPr>
     </w:pPrDefault>
   </w:docDefaults>
-  <w:latentStyles w:defLockedState="0" w:defUIPriority="99" w:defSemiHidden="1" w:defUnhideWhenUsed="1" w:defQFormat="0" w:count="267">
+  <w:latentStyles w:defLockedState="0" w:defUIPriority="99" w:defSemiHidden="1" w:defUnhideWhenUsed="1" w:defQFormat="0" w:count="276">
     <w:lsdException w:name="Normal" w:semiHidden="0" w:uiPriority="0" w:unhideWhenUsed="0" w:qFormat="1"/>
     <w:lsdException w:name="heading 1" w:semiHidden="0" w:uiPriority="9" w:unhideWhenUsed="0" w:qFormat="1"/>
     <w:lsdException w:name="heading 2" w:uiPriority="9" w:qFormat="1"/>
@@ -22192,7 +21915,6 @@
     <w:uiPriority w:val="99"/>
     <w:semiHidden/>
     <w:unhideWhenUsed/>
-    <w:qFormat/>
     <w:tblPr>
       <w:tblInd w:w="0" w:type="dxa"/>
       <w:tblCellMar>
@@ -22522,7 +22244,7 @@
       <w:spacing w:val="0"/>
     </w:rPr>
   </w:style>
-  <w:style w:type="character" w:styleId="nfasis">
+  <w:style w:type="character" w:styleId="Enfasis">
     <w:name w:val="Emphasis"/>
     <w:uiPriority w:val="20"/>
     <w:qFormat/>
@@ -22592,11 +22314,11 @@
       <w:color w:val="5A5A5A" w:themeColor="text1" w:themeTint="A5"/>
     </w:rPr>
   </w:style>
-  <w:style w:type="paragraph" w:styleId="Citadestacada">
+  <w:style w:type="paragraph" w:styleId="Citaintensa">
     <w:name w:val="Intense Quote"/>
     <w:basedOn w:val="Normal"/>
     <w:next w:val="Normal"/>
-    <w:link w:val="CitadestacadaCar"/>
+    <w:link w:val="CitaintensaCar"/>
     <w:uiPriority w:val="30"/>
     <w:qFormat/>
     <w:rsid w:val="00C65D84"/>
@@ -22620,10 +22342,10 @@
       <w:szCs w:val="24"/>
     </w:rPr>
   </w:style>
-  <w:style w:type="character" w:customStyle="1" w:styleId="CitadestacadaCar">
-    <w:name w:val="Cita destacada Car"/>
+  <w:style w:type="character" w:customStyle="1" w:styleId="CitaintensaCar">
+    <w:name w:val="Cita intensa Car"/>
     <w:basedOn w:val="Fuentedeprrafopredeter"/>
-    <w:link w:val="Citadestacada"/>
+    <w:link w:val="Citaintensa"/>
     <w:uiPriority w:val="30"/>
     <w:rsid w:val="00C65D84"/>
     <w:rPr>
@@ -22685,7 +22407,7 @@
       <w:u w:val="single" w:color="9BBB59" w:themeColor="accent3"/>
     </w:rPr>
   </w:style>
-  <w:style w:type="character" w:styleId="Ttulodellibro">
+  <w:style w:type="character" w:styleId="Ttulodelibro">
     <w:name w:val="Book Title"/>
     <w:basedOn w:val="Fuentedeprrafopredeter"/>
     <w:uiPriority w:val="33"/>
@@ -22700,7 +22422,7 @@
       <w:color w:val="auto"/>
     </w:rPr>
   </w:style>
-  <w:style w:type="paragraph" w:styleId="TtulodeTDC">
+  <w:style w:type="paragraph" w:styleId="Encabezadodetabladecontenido">
     <w:name w:val="TOC Heading"/>
     <w:basedOn w:val="Ttulo1"/>
     <w:next w:val="Normal"/>
@@ -22772,7 +22494,7 @@
 </file>
 
 <file path=word/stylesWithEffects.xml><?xml version="1.0" encoding="utf-8"?>
-<w:styles xmlns:wpc="http://schemas.microsoft.com/office/word/2010/wordprocessingCanvas" xmlns:mc="http://schemas.openxmlformats.org/markup-compatibility/2006" xmlns:o="urn:schemas-microsoft-com:office:office" xmlns:r="http://schemas.openxmlformats.org/officeDocument/2006/relationships" xmlns:m="http://schemas.openxmlformats.org/officeDocument/2006/math" xmlns:v="urn:schemas-microsoft-com:vml" xmlns:wp14="http://schemas.microsoft.com/office/word/2010/wordprocessingDrawing" xmlns:wp="http://schemas.openxmlformats.org/drawingml/2006/wordprocessingDrawing" xmlns:w10="urn:schemas-microsoft-com:office:word" xmlns:w="http://schemas.openxmlformats.org/wordprocessingml/2006/main" xmlns:w14="http://schemas.microsoft.com/office/word/2010/wordml" xmlns:wpg="http://schemas.microsoft.com/office/word/2010/wordprocessingGroup" xmlns:wpi="http://schemas.microsoft.com/office/word/2010/wordprocessingInk" xmlns:wne="http://schemas.microsoft.com/office/word/2006/wordml" xmlns:wps="http://schemas.microsoft.com/office/word/2010/wordprocessingShape" mc:Ignorable="w14 wp14">
+<w:styles xmlns:wpc="http://schemas.microsoft.com/office/word/2010/wordprocessingCanvas" xmlns:mo="http://schemas.microsoft.com/office/mac/office/2008/main" xmlns:mc="http://schemas.openxmlformats.org/markup-compatibility/2006" xmlns:mv="urn:schemas-microsoft-com:mac:vml" xmlns:o="urn:schemas-microsoft-com:office:office" xmlns:r="http://schemas.openxmlformats.org/officeDocument/2006/relationships" xmlns:m="http://schemas.openxmlformats.org/officeDocument/2006/math" xmlns:v="urn:schemas-microsoft-com:vml" xmlns:wp14="http://schemas.microsoft.com/office/word/2010/wordprocessingDrawing" xmlns:wp="http://schemas.openxmlformats.org/drawingml/2006/wordprocessingDrawing" xmlns:w10="urn:schemas-microsoft-com:office:word" xmlns:w="http://schemas.openxmlformats.org/wordprocessingml/2006/main" xmlns:w14="http://schemas.microsoft.com/office/word/2010/wordml" xmlns:wpg="http://schemas.microsoft.com/office/word/2010/wordprocessingGroup" xmlns:wpi="http://schemas.microsoft.com/office/word/2010/wordprocessingInk" xmlns:wne="http://schemas.microsoft.com/office/word/2006/wordml" xmlns:wps="http://schemas.microsoft.com/office/word/2010/wordprocessingShape" mc:Ignorable="w14 wp14">
   <w:docDefaults>
     <w:rPrDefault>
       <w:rPr>
@@ -22788,7 +22510,7 @@
       </w:pPr>
     </w:pPrDefault>
   </w:docDefaults>
-  <w:latentStyles w:defLockedState="0" w:defUIPriority="99" w:defSemiHidden="1" w:defUnhideWhenUsed="1" w:defQFormat="0" w:count="267">
+  <w:latentStyles w:defLockedState="0" w:defUIPriority="99" w:defSemiHidden="1" w:defUnhideWhenUsed="1" w:defQFormat="0" w:count="276">
     <w:lsdException w:name="Normal" w:semiHidden="0" w:uiPriority="0" w:unhideWhenUsed="0" w:qFormat="1"/>
     <w:lsdException w:name="heading 1" w:semiHidden="0" w:uiPriority="9" w:unhideWhenUsed="0" w:qFormat="1"/>
     <w:lsdException w:name="heading 2" w:uiPriority="9" w:qFormat="1"/>
@@ -22932,11 +22654,11 @@
     <w:qFormat/>
     <w:rsid w:val="00C65D84"/>
   </w:style>
-  <w:style w:type="paragraph" w:styleId="Heading1">
+  <w:style w:type="paragraph" w:styleId="Ttulo1">
     <w:name w:val="heading 1"/>
     <w:basedOn w:val="Normal"/>
     <w:next w:val="Normal"/>
-    <w:link w:val="Heading1Char"/>
+    <w:link w:val="Ttulo1Car"/>
     <w:uiPriority w:val="9"/>
     <w:qFormat/>
     <w:rsid w:val="00C65D84"/>
@@ -22960,11 +22682,11 @@
       <w:szCs w:val="24"/>
     </w:rPr>
   </w:style>
-  <w:style w:type="paragraph" w:styleId="Heading2">
+  <w:style w:type="paragraph" w:styleId="Ttulo2">
     <w:name w:val="heading 2"/>
-    <w:basedOn w:val="Heading1"/>
+    <w:basedOn w:val="Ttulo1"/>
     <w:next w:val="Normal"/>
-    <w:link w:val="Heading2Char"/>
+    <w:link w:val="Ttulo2Car"/>
     <w:uiPriority w:val="9"/>
     <w:unhideWhenUsed/>
     <w:qFormat/>
@@ -22983,11 +22705,11 @@
       <w:sz w:val="24"/>
     </w:rPr>
   </w:style>
-  <w:style w:type="paragraph" w:styleId="Heading3">
+  <w:style w:type="paragraph" w:styleId="Ttulo3">
     <w:name w:val="heading 3"/>
     <w:basedOn w:val="Normal"/>
     <w:next w:val="Normal"/>
-    <w:link w:val="Heading3Char"/>
+    <w:link w:val="Ttulo3Car"/>
     <w:uiPriority w:val="9"/>
     <w:unhideWhenUsed/>
     <w:qFormat/>
@@ -23010,11 +22732,11 @@
       <w:szCs w:val="24"/>
     </w:rPr>
   </w:style>
-  <w:style w:type="paragraph" w:styleId="Heading4">
+  <w:style w:type="paragraph" w:styleId="Ttulo4">
     <w:name w:val="heading 4"/>
     <w:basedOn w:val="Normal"/>
     <w:next w:val="Normal"/>
-    <w:link w:val="Heading4Char"/>
+    <w:link w:val="Ttulo4Car"/>
     <w:uiPriority w:val="9"/>
     <w:unhideWhenUsed/>
     <w:qFormat/>
@@ -23039,11 +22761,11 @@
       <w:szCs w:val="24"/>
     </w:rPr>
   </w:style>
-  <w:style w:type="paragraph" w:styleId="Heading5">
+  <w:style w:type="paragraph" w:styleId="Ttulo5">
     <w:name w:val="heading 5"/>
     <w:basedOn w:val="Normal"/>
     <w:next w:val="Normal"/>
-    <w:link w:val="Heading5Char"/>
+    <w:link w:val="Ttulo5Car"/>
     <w:uiPriority w:val="9"/>
     <w:unhideWhenUsed/>
     <w:qFormat/>
@@ -23061,11 +22783,11 @@
       <w:color w:val="4F81BD" w:themeColor="accent1"/>
     </w:rPr>
   </w:style>
-  <w:style w:type="paragraph" w:styleId="Heading6">
+  <w:style w:type="paragraph" w:styleId="Ttulo6">
     <w:name w:val="heading 6"/>
     <w:basedOn w:val="Normal"/>
     <w:next w:val="Normal"/>
-    <w:link w:val="Heading6Char"/>
+    <w:link w:val="Ttulo6Car"/>
     <w:uiPriority w:val="9"/>
     <w:unhideWhenUsed/>
     <w:qFormat/>
@@ -23085,11 +22807,11 @@
       <w:color w:val="4F81BD" w:themeColor="accent1"/>
     </w:rPr>
   </w:style>
-  <w:style w:type="paragraph" w:styleId="Heading7">
+  <w:style w:type="paragraph" w:styleId="Ttulo7">
     <w:name w:val="heading 7"/>
     <w:basedOn w:val="Normal"/>
     <w:next w:val="Normal"/>
-    <w:link w:val="Heading7Char"/>
+    <w:link w:val="Ttulo7Car"/>
     <w:uiPriority w:val="9"/>
     <w:semiHidden/>
     <w:unhideWhenUsed/>
@@ -23112,11 +22834,11 @@
       <w:szCs w:val="20"/>
     </w:rPr>
   </w:style>
-  <w:style w:type="paragraph" w:styleId="Heading8">
+  <w:style w:type="paragraph" w:styleId="Ttulo8">
     <w:name w:val="heading 8"/>
     <w:basedOn w:val="Normal"/>
     <w:next w:val="Normal"/>
-    <w:link w:val="Heading8Char"/>
+    <w:link w:val="Ttulo8Car"/>
     <w:uiPriority w:val="9"/>
     <w:semiHidden/>
     <w:unhideWhenUsed/>
@@ -23141,11 +22863,11 @@
       <w:szCs w:val="20"/>
     </w:rPr>
   </w:style>
-  <w:style w:type="paragraph" w:styleId="Heading9">
+  <w:style w:type="paragraph" w:styleId="Ttulo9">
     <w:name w:val="heading 9"/>
     <w:basedOn w:val="Normal"/>
     <w:next w:val="Normal"/>
-    <w:link w:val="Heading9Char"/>
+    <w:link w:val="Ttulo9Car"/>
     <w:uiPriority w:val="9"/>
     <w:semiHidden/>
     <w:unhideWhenUsed/>
@@ -23165,13 +22887,13 @@
       <w:szCs w:val="20"/>
     </w:rPr>
   </w:style>
-  <w:style w:type="character" w:default="1" w:styleId="DefaultParagraphFont">
+  <w:style w:type="character" w:default="1" w:styleId="Fuentedeprrafopredeter">
     <w:name w:val="Default Paragraph Font"/>
     <w:uiPriority w:val="1"/>
     <w:semiHidden/>
     <w:unhideWhenUsed/>
   </w:style>
-  <w:style w:type="table" w:default="1" w:styleId="TableNormal">
+  <w:style w:type="table" w:default="1" w:styleId="Tablanormal">
     <w:name w:val="Normal Table"/>
     <w:uiPriority w:val="99"/>
     <w:semiHidden/>
@@ -23186,17 +22908,17 @@
       </w:tblCellMar>
     </w:tblPr>
   </w:style>
-  <w:style w:type="numbering" w:default="1" w:styleId="NoList">
+  <w:style w:type="numbering" w:default="1" w:styleId="Sinlista">
     <w:name w:val="No List"/>
     <w:uiPriority w:val="99"/>
     <w:semiHidden/>
     <w:unhideWhenUsed/>
   </w:style>
-  <w:style w:type="paragraph" w:styleId="Title">
+  <w:style w:type="paragraph" w:styleId="Ttulo">
     <w:name w:val="Title"/>
     <w:basedOn w:val="Normal"/>
     <w:next w:val="Normal"/>
-    <w:link w:val="TitleChar"/>
+    <w:link w:val="TtuloCar"/>
     <w:uiPriority w:val="10"/>
     <w:qFormat/>
     <w:rsid w:val="00C65D84"/>
@@ -23217,11 +22939,11 @@
       <w:szCs w:val="60"/>
     </w:rPr>
   </w:style>
-  <w:style w:type="paragraph" w:styleId="Subtitle">
+  <w:style w:type="paragraph" w:styleId="Subttulo">
     <w:name w:val="Subtitle"/>
     <w:basedOn w:val="Normal"/>
     <w:next w:val="Normal"/>
-    <w:link w:val="SubtitleChar"/>
+    <w:link w:val="SubttuloCar"/>
     <w:uiPriority w:val="11"/>
     <w:qFormat/>
     <w:rsid w:val="00C65D84"/>
@@ -23237,10 +22959,10 @@
       <w:szCs w:val="24"/>
     </w:rPr>
   </w:style>
-  <w:style w:type="paragraph" w:styleId="BalloonText">
+  <w:style w:type="paragraph" w:styleId="Textodeglobo">
     <w:name w:val="Balloon Text"/>
     <w:basedOn w:val="Normal"/>
-    <w:link w:val="BalloonTextChar"/>
+    <w:link w:val="TextodegloboCar"/>
     <w:uiPriority w:val="99"/>
     <w:semiHidden/>
     <w:unhideWhenUsed/>
@@ -23251,10 +22973,10 @@
       <w:szCs w:val="16"/>
     </w:rPr>
   </w:style>
-  <w:style w:type="character" w:customStyle="1" w:styleId="BalloonTextChar">
+  <w:style w:type="character" w:customStyle="1" w:styleId="TextodegloboCar">
     <w:name w:val="Balloon Text Char"/>
-    <w:basedOn w:val="DefaultParagraphFont"/>
-    <w:link w:val="BalloonText"/>
+    <w:basedOn w:val="Fuentedeprrafopredeter"/>
+    <w:link w:val="Textodeglobo"/>
     <w:uiPriority w:val="99"/>
     <w:semiHidden/>
     <w:rsid w:val="00580B87"/>
@@ -23265,10 +22987,10 @@
       <w:szCs w:val="16"/>
     </w:rPr>
   </w:style>
-  <w:style w:type="paragraph" w:styleId="Header">
+  <w:style w:type="paragraph" w:styleId="Encabezado">
     <w:name w:val="header"/>
     <w:basedOn w:val="Normal"/>
-    <w:link w:val="HeaderChar"/>
+    <w:link w:val="EncabezadoCar"/>
     <w:uiPriority w:val="99"/>
     <w:unhideWhenUsed/>
     <w:rsid w:val="00580B87"/>
@@ -23279,10 +23001,10 @@
       </w:tabs>
     </w:pPr>
   </w:style>
-  <w:style w:type="character" w:customStyle="1" w:styleId="HeaderChar">
+  <w:style w:type="character" w:customStyle="1" w:styleId="EncabezadoCar">
     <w:name w:val="Header Char"/>
-    <w:basedOn w:val="DefaultParagraphFont"/>
-    <w:link w:val="Header"/>
+    <w:basedOn w:val="Fuentedeprrafopredeter"/>
+    <w:link w:val="Encabezado"/>
     <w:uiPriority w:val="99"/>
     <w:rsid w:val="00580B87"/>
     <w:rPr>
@@ -23290,10 +23012,10 @@
       <w:color w:val="000000"/>
     </w:rPr>
   </w:style>
-  <w:style w:type="paragraph" w:styleId="Footer">
+  <w:style w:type="paragraph" w:styleId="Piedepgina">
     <w:name w:val="footer"/>
     <w:basedOn w:val="Normal"/>
-    <w:link w:val="FooterChar"/>
+    <w:link w:val="PiedepginaCar"/>
     <w:uiPriority w:val="99"/>
     <w:unhideWhenUsed/>
     <w:rsid w:val="00580B87"/>
@@ -23304,10 +23026,10 @@
       </w:tabs>
     </w:pPr>
   </w:style>
-  <w:style w:type="character" w:customStyle="1" w:styleId="FooterChar">
+  <w:style w:type="character" w:customStyle="1" w:styleId="PiedepginaCar">
     <w:name w:val="Footer Char"/>
-    <w:basedOn w:val="DefaultParagraphFont"/>
-    <w:link w:val="Footer"/>
+    <w:basedOn w:val="Fuentedeprrafopredeter"/>
+    <w:link w:val="Piedepgina"/>
     <w:uiPriority w:val="99"/>
     <w:rsid w:val="00580B87"/>
     <w:rPr>
@@ -23315,10 +23037,10 @@
       <w:color w:val="000000"/>
     </w:rPr>
   </w:style>
-  <w:style w:type="character" w:customStyle="1" w:styleId="Heading1Char">
+  <w:style w:type="character" w:customStyle="1" w:styleId="Ttulo1Car">
     <w:name w:val="Heading 1 Char"/>
-    <w:basedOn w:val="DefaultParagraphFont"/>
-    <w:link w:val="Heading1"/>
+    <w:basedOn w:val="Fuentedeprrafopredeter"/>
+    <w:link w:val="Ttulo1"/>
     <w:uiPriority w:val="9"/>
     <w:rsid w:val="00C65D84"/>
     <w:rPr>
@@ -23331,10 +23053,10 @@
       <w:szCs w:val="24"/>
     </w:rPr>
   </w:style>
-  <w:style w:type="character" w:customStyle="1" w:styleId="Heading2Char">
+  <w:style w:type="character" w:customStyle="1" w:styleId="Ttulo2Car">
     <w:name w:val="Heading 2 Char"/>
-    <w:basedOn w:val="DefaultParagraphFont"/>
-    <w:link w:val="Heading2"/>
+    <w:basedOn w:val="Fuentedeprrafopredeter"/>
+    <w:link w:val="Ttulo2"/>
     <w:uiPriority w:val="9"/>
     <w:rsid w:val="00C65D84"/>
     <w:rPr>
@@ -23347,10 +23069,10 @@
       <w:szCs w:val="24"/>
     </w:rPr>
   </w:style>
-  <w:style w:type="character" w:customStyle="1" w:styleId="Heading3Char">
+  <w:style w:type="character" w:customStyle="1" w:styleId="Ttulo3Car">
     <w:name w:val="Heading 3 Char"/>
-    <w:basedOn w:val="DefaultParagraphFont"/>
-    <w:link w:val="Heading3"/>
+    <w:basedOn w:val="Fuentedeprrafopredeter"/>
+    <w:link w:val="Ttulo3"/>
     <w:uiPriority w:val="9"/>
     <w:rsid w:val="00C65D84"/>
     <w:rPr>
@@ -23360,10 +23082,10 @@
       <w:szCs w:val="24"/>
     </w:rPr>
   </w:style>
-  <w:style w:type="character" w:customStyle="1" w:styleId="Heading4Char">
+  <w:style w:type="character" w:customStyle="1" w:styleId="Ttulo4Car">
     <w:name w:val="Heading 4 Char"/>
-    <w:basedOn w:val="DefaultParagraphFont"/>
-    <w:link w:val="Heading4"/>
+    <w:basedOn w:val="Fuentedeprrafopredeter"/>
+    <w:link w:val="Ttulo4"/>
     <w:uiPriority w:val="9"/>
     <w:rsid w:val="00C65D84"/>
     <w:rPr>
@@ -23375,10 +23097,10 @@
       <w:szCs w:val="24"/>
     </w:rPr>
   </w:style>
-  <w:style w:type="character" w:customStyle="1" w:styleId="Heading5Char">
+  <w:style w:type="character" w:customStyle="1" w:styleId="Ttulo5Car">
     <w:name w:val="Heading 5 Char"/>
-    <w:basedOn w:val="DefaultParagraphFont"/>
-    <w:link w:val="Heading5"/>
+    <w:basedOn w:val="Fuentedeprrafopredeter"/>
+    <w:link w:val="Ttulo5"/>
     <w:uiPriority w:val="9"/>
     <w:rsid w:val="00C65D84"/>
     <w:rPr>
@@ -23386,10 +23108,10 @@
       <w:color w:val="4F81BD" w:themeColor="accent1"/>
     </w:rPr>
   </w:style>
-  <w:style w:type="character" w:customStyle="1" w:styleId="Heading6Char">
+  <w:style w:type="character" w:customStyle="1" w:styleId="Ttulo6Car">
     <w:name w:val="Heading 6 Char"/>
-    <w:basedOn w:val="DefaultParagraphFont"/>
-    <w:link w:val="Heading6"/>
+    <w:basedOn w:val="Fuentedeprrafopredeter"/>
+    <w:link w:val="Ttulo6"/>
     <w:uiPriority w:val="9"/>
     <w:rsid w:val="00C65D84"/>
     <w:rPr>
@@ -23399,10 +23121,10 @@
       <w:color w:val="4F81BD" w:themeColor="accent1"/>
     </w:rPr>
   </w:style>
-  <w:style w:type="character" w:customStyle="1" w:styleId="Heading7Char">
+  <w:style w:type="character" w:customStyle="1" w:styleId="Ttulo7Car">
     <w:name w:val="Heading 7 Char"/>
-    <w:basedOn w:val="DefaultParagraphFont"/>
-    <w:link w:val="Heading7"/>
+    <w:basedOn w:val="Fuentedeprrafopredeter"/>
+    <w:link w:val="Ttulo7"/>
     <w:uiPriority w:val="9"/>
     <w:semiHidden/>
     <w:rsid w:val="00C65D84"/>
@@ -23415,10 +23137,10 @@
       <w:szCs w:val="20"/>
     </w:rPr>
   </w:style>
-  <w:style w:type="character" w:customStyle="1" w:styleId="Heading8Char">
+  <w:style w:type="character" w:customStyle="1" w:styleId="Ttulo8Car">
     <w:name w:val="Heading 8 Char"/>
-    <w:basedOn w:val="DefaultParagraphFont"/>
-    <w:link w:val="Heading8"/>
+    <w:basedOn w:val="Fuentedeprrafopredeter"/>
+    <w:link w:val="Ttulo8"/>
     <w:uiPriority w:val="9"/>
     <w:semiHidden/>
     <w:rsid w:val="00C65D84"/>
@@ -23433,10 +23155,10 @@
       <w:szCs w:val="20"/>
     </w:rPr>
   </w:style>
-  <w:style w:type="character" w:customStyle="1" w:styleId="Heading9Char">
+  <w:style w:type="character" w:customStyle="1" w:styleId="Ttulo9Car">
     <w:name w:val="Heading 9 Char"/>
-    <w:basedOn w:val="DefaultParagraphFont"/>
-    <w:link w:val="Heading9"/>
+    <w:basedOn w:val="Fuentedeprrafopredeter"/>
+    <w:link w:val="Ttulo9"/>
     <w:uiPriority w:val="9"/>
     <w:semiHidden/>
     <w:rsid w:val="00C65D84"/>
@@ -23449,7 +23171,7 @@
       <w:szCs w:val="20"/>
     </w:rPr>
   </w:style>
-  <w:style w:type="paragraph" w:styleId="Caption">
+  <w:style w:type="paragraph" w:styleId="Epgrafe">
     <w:name w:val="caption"/>
     <w:basedOn w:val="Normal"/>
     <w:next w:val="Normal"/>
@@ -23465,10 +23187,10 @@
       <w:szCs w:val="18"/>
     </w:rPr>
   </w:style>
-  <w:style w:type="character" w:customStyle="1" w:styleId="TitleChar">
+  <w:style w:type="character" w:customStyle="1" w:styleId="TtuloCar">
     <w:name w:val="Title Char"/>
-    <w:basedOn w:val="DefaultParagraphFont"/>
-    <w:link w:val="Title"/>
+    <w:basedOn w:val="Fuentedeprrafopredeter"/>
+    <w:link w:val="Ttulo"/>
     <w:uiPriority w:val="10"/>
     <w:rsid w:val="00C65D84"/>
     <w:rPr>
@@ -23480,10 +23202,10 @@
       <w:szCs w:val="60"/>
     </w:rPr>
   </w:style>
-  <w:style w:type="character" w:customStyle="1" w:styleId="SubtitleChar">
+  <w:style w:type="character" w:customStyle="1" w:styleId="SubttuloCar">
     <w:name w:val="Subtitle Char"/>
-    <w:basedOn w:val="DefaultParagraphFont"/>
-    <w:link w:val="Subtitle"/>
+    <w:basedOn w:val="Fuentedeprrafopredeter"/>
+    <w:link w:val="Subttulo"/>
     <w:uiPriority w:val="11"/>
     <w:rsid w:val="00C65D84"/>
     <w:rPr>
@@ -23493,9 +23215,9 @@
       <w:szCs w:val="24"/>
     </w:rPr>
   </w:style>
-  <w:style w:type="character" w:styleId="Strong">
+  <w:style w:type="character" w:styleId="Textoennegrita">
     <w:name w:val="Strong"/>
-    <w:basedOn w:val="DefaultParagraphFont"/>
+    <w:basedOn w:val="Fuentedeprrafopredeter"/>
     <w:uiPriority w:val="22"/>
     <w:qFormat/>
     <w:rsid w:val="00C65D84"/>
@@ -23505,7 +23227,7 @@
       <w:spacing w:val="0"/>
     </w:rPr>
   </w:style>
-  <w:style w:type="character" w:styleId="Emphasis">
+  <w:style w:type="character" w:styleId="Enfasis">
     <w:name w:val="Emphasis"/>
     <w:uiPriority w:val="20"/>
     <w:qFormat/>
@@ -23518,10 +23240,10 @@
       <w:color w:val="5A5A5A" w:themeColor="text1" w:themeTint="A5"/>
     </w:rPr>
   </w:style>
-  <w:style w:type="paragraph" w:styleId="NoSpacing">
+  <w:style w:type="paragraph" w:styleId="Sinespaciado">
     <w:name w:val="No Spacing"/>
     <w:basedOn w:val="Normal"/>
-    <w:link w:val="NoSpacingChar"/>
+    <w:link w:val="SinespaciadoCar"/>
     <w:uiPriority w:val="1"/>
     <w:qFormat/>
     <w:rsid w:val="00C65D84"/>
@@ -23529,14 +23251,14 @@
       <w:ind w:firstLine="0"/>
     </w:pPr>
   </w:style>
-  <w:style w:type="character" w:customStyle="1" w:styleId="NoSpacingChar">
+  <w:style w:type="character" w:customStyle="1" w:styleId="SinespaciadoCar">
     <w:name w:val="No Spacing Char"/>
-    <w:basedOn w:val="DefaultParagraphFont"/>
-    <w:link w:val="NoSpacing"/>
+    <w:basedOn w:val="Fuentedeprrafopredeter"/>
+    <w:link w:val="Sinespaciado"/>
     <w:uiPriority w:val="1"/>
     <w:rsid w:val="00C65D84"/>
   </w:style>
-  <w:style w:type="paragraph" w:styleId="ListParagraph">
+  <w:style w:type="paragraph" w:styleId="Prrafodelista">
     <w:name w:val="List Paragraph"/>
     <w:basedOn w:val="Normal"/>
     <w:uiPriority w:val="34"/>
@@ -23547,11 +23269,11 @@
       <w:contextualSpacing/>
     </w:pPr>
   </w:style>
-  <w:style w:type="paragraph" w:styleId="Quote">
+  <w:style w:type="paragraph" w:styleId="Cita">
     <w:name w:val="Quote"/>
     <w:basedOn w:val="Normal"/>
     <w:next w:val="Normal"/>
-    <w:link w:val="QuoteChar"/>
+    <w:link w:val="CitaCar"/>
     <w:uiPriority w:val="29"/>
     <w:qFormat/>
     <w:rsid w:val="00C65D84"/>
@@ -23562,10 +23284,10 @@
       <w:color w:val="5A5A5A" w:themeColor="text1" w:themeTint="A5"/>
     </w:rPr>
   </w:style>
-  <w:style w:type="character" w:customStyle="1" w:styleId="QuoteChar">
+  <w:style w:type="character" w:customStyle="1" w:styleId="CitaCar">
     <w:name w:val="Quote Char"/>
-    <w:basedOn w:val="DefaultParagraphFont"/>
-    <w:link w:val="Quote"/>
+    <w:basedOn w:val="Fuentedeprrafopredeter"/>
+    <w:link w:val="Cita"/>
     <w:uiPriority w:val="29"/>
     <w:rsid w:val="00C65D84"/>
     <w:rPr>
@@ -23575,11 +23297,11 @@
       <w:color w:val="5A5A5A" w:themeColor="text1" w:themeTint="A5"/>
     </w:rPr>
   </w:style>
-  <w:style w:type="paragraph" w:styleId="IntenseQuote">
+  <w:style w:type="paragraph" w:styleId="Citaintensa">
     <w:name w:val="Intense Quote"/>
     <w:basedOn w:val="Normal"/>
     <w:next w:val="Normal"/>
-    <w:link w:val="IntenseQuoteChar"/>
+    <w:link w:val="CitaintensaCar"/>
     <w:uiPriority w:val="30"/>
     <w:qFormat/>
     <w:rsid w:val="00C65D84"/>
@@ -23603,10 +23325,10 @@
       <w:szCs w:val="24"/>
     </w:rPr>
   </w:style>
-  <w:style w:type="character" w:customStyle="1" w:styleId="IntenseQuoteChar">
+  <w:style w:type="character" w:customStyle="1" w:styleId="CitaintensaCar">
     <w:name w:val="Intense Quote Char"/>
-    <w:basedOn w:val="DefaultParagraphFont"/>
-    <w:link w:val="IntenseQuote"/>
+    <w:basedOn w:val="Fuentedeprrafopredeter"/>
+    <w:link w:val="Citaintensa"/>
     <w:uiPriority w:val="30"/>
     <w:rsid w:val="00C65D84"/>
     <w:rPr>
@@ -23619,7 +23341,7 @@
       <w:shd w:val="clear" w:color="auto" w:fill="4F81BD" w:themeFill="accent1"/>
     </w:rPr>
   </w:style>
-  <w:style w:type="character" w:styleId="SubtleEmphasis">
+  <w:style w:type="character" w:styleId="nfasissutil">
     <w:name w:val="Subtle Emphasis"/>
     <w:uiPriority w:val="19"/>
     <w:qFormat/>
@@ -23630,7 +23352,7 @@
       <w:color w:val="5A5A5A" w:themeColor="text1" w:themeTint="A5"/>
     </w:rPr>
   </w:style>
-  <w:style w:type="character" w:styleId="IntenseEmphasis">
+  <w:style w:type="character" w:styleId="nfasisintenso">
     <w:name w:val="Intense Emphasis"/>
     <w:uiPriority w:val="21"/>
     <w:qFormat/>
@@ -23645,7 +23367,7 @@
       <w:szCs w:val="22"/>
     </w:rPr>
   </w:style>
-  <w:style w:type="character" w:styleId="SubtleReference">
+  <w:style w:type="character" w:styleId="Referenciasutil">
     <w:name w:val="Subtle Reference"/>
     <w:uiPriority w:val="31"/>
     <w:qFormat/>
@@ -23655,9 +23377,9 @@
       <w:u w:val="single" w:color="9BBB59" w:themeColor="accent3"/>
     </w:rPr>
   </w:style>
-  <w:style w:type="character" w:styleId="IntenseReference">
+  <w:style w:type="character" w:styleId="Referenciaintensa">
     <w:name w:val="Intense Reference"/>
-    <w:basedOn w:val="DefaultParagraphFont"/>
+    <w:basedOn w:val="Fuentedeprrafopredeter"/>
     <w:uiPriority w:val="32"/>
     <w:qFormat/>
     <w:rsid w:val="00C65D84"/>
@@ -23668,9 +23390,9 @@
       <w:u w:val="single" w:color="9BBB59" w:themeColor="accent3"/>
     </w:rPr>
   </w:style>
-  <w:style w:type="character" w:styleId="BookTitle">
+  <w:style w:type="character" w:styleId="Ttulodelibro">
     <w:name w:val="Book Title"/>
-    <w:basedOn w:val="DefaultParagraphFont"/>
+    <w:basedOn w:val="Fuentedeprrafopredeter"/>
     <w:uiPriority w:val="33"/>
     <w:qFormat/>
     <w:rsid w:val="00C65D84"/>
@@ -23683,9 +23405,9 @@
       <w:color w:val="auto"/>
     </w:rPr>
   </w:style>
-  <w:style w:type="paragraph" w:styleId="TOCHeading">
+  <w:style w:type="paragraph" w:styleId="Encabezadodetabladecontenido">
     <w:name w:val="TOC Heading"/>
-    <w:basedOn w:val="Heading1"/>
+    <w:basedOn w:val="Ttulo1"/>
     <w:next w:val="Normal"/>
     <w:uiPriority w:val="39"/>
     <w:semiHidden/>
@@ -23702,7 +23424,7 @@
       <w:lang w:bidi="en-US"/>
     </w:rPr>
   </w:style>
-  <w:style w:type="paragraph" w:styleId="TOC1">
+  <w:style w:type="paragraph" w:styleId="TDC1">
     <w:name w:val="toc 1"/>
     <w:basedOn w:val="Normal"/>
     <w:next w:val="Normal"/>
@@ -23714,7 +23436,7 @@
       <w:spacing w:after="100"/>
     </w:pPr>
   </w:style>
-  <w:style w:type="paragraph" w:styleId="TOC2">
+  <w:style w:type="paragraph" w:styleId="TDC2">
     <w:name w:val="toc 2"/>
     <w:basedOn w:val="Normal"/>
     <w:next w:val="Normal"/>
@@ -23727,7 +23449,7 @@
       <w:ind w:left="220"/>
     </w:pPr>
   </w:style>
-  <w:style w:type="paragraph" w:styleId="TOC3">
+  <w:style w:type="paragraph" w:styleId="TDC3">
     <w:name w:val="toc 3"/>
     <w:basedOn w:val="Normal"/>
     <w:next w:val="Normal"/>
@@ -23740,9 +23462,9 @@
       <w:ind w:left="440"/>
     </w:pPr>
   </w:style>
-  <w:style w:type="character" w:styleId="Hyperlink">
+  <w:style w:type="character" w:styleId="Hipervnculo">
     <w:name w:val="Hyperlink"/>
-    <w:basedOn w:val="DefaultParagraphFont"/>
+    <w:basedOn w:val="Fuentedeprrafopredeter"/>
     <w:uiPriority w:val="99"/>
     <w:unhideWhenUsed/>
     <w:rsid w:val="00A579B0"/>
@@ -24044,7 +23766,7 @@
 </file>
 
 <file path=customXml/itemProps1.xml><?xml version="1.0" encoding="utf-8"?>
-<ds:datastoreItem xmlns:ds="http://schemas.openxmlformats.org/officeDocument/2006/customXml" ds:itemID="{ED471739-B7CB-4A52-8EDD-741B409342DF}">
+<ds:datastoreItem xmlns:ds="http://schemas.openxmlformats.org/officeDocument/2006/customXml" ds:itemID="{51FBB64C-BACF-D347-B62F-557F9340A39F}">
   <ds:schemaRefs>
     <ds:schemaRef ds:uri="http://schemas.openxmlformats.org/officeDocument/2006/bibliography"/>
   </ds:schemaRefs>

</xml_diff>